<commit_message>
Update Identificar sensores y actuadores.docx
</commit_message>
<xml_diff>
--- a/Identificar sensores y actuadores.docx
+++ b/Identificar sensores y actuadores.docx
@@ -1,6 +1,6 @@
 
 <file path=word/document.xml><?xml version="1.0" encoding="utf-8"?>
-<w:document xmlns:wpc="http://schemas.microsoft.com/office/word/2010/wordprocessingCanvas" xmlns:cx="http://schemas.microsoft.com/office/drawing/2014/chartex" xmlns:mc="http://schemas.openxmlformats.org/markup-compatibility/2006" xmlns:o="urn:schemas-microsoft-com:office:office" xmlns:r="http://schemas.openxmlformats.org/officeDocument/2006/relationships" xmlns:m="http://schemas.openxmlformats.org/officeDocument/2006/math" xmlns:v="urn:schemas-microsoft-com:vml" xmlns:wp14="http://schemas.microsoft.com/office/word/2010/wordprocessingDrawing" xmlns:wp="http://schemas.openxmlformats.org/drawingml/2006/wordprocessingDrawing" xmlns:w10="urn:schemas-microsoft-com:office:word" xmlns:w="http://schemas.openxmlformats.org/wordprocessingml/2006/main" xmlns:w14="http://schemas.microsoft.com/office/word/2010/wordml" xmlns:w15="http://schemas.microsoft.com/office/word/2012/wordml" xmlns:w16se="http://schemas.microsoft.com/office/word/2015/wordml/symex" xmlns:wpg="http://schemas.microsoft.com/office/word/2010/wordprocessingGroup" xmlns:wpi="http://schemas.microsoft.com/office/word/2010/wordprocessingInk" xmlns:wne="http://schemas.microsoft.com/office/word/2006/wordml" xmlns:wps="http://schemas.microsoft.com/office/word/2010/wordprocessingShape" mc:Ignorable="w14 w15 w16se wp14">
+<w:document xmlns:wpc="http://schemas.microsoft.com/office/word/2010/wordprocessingCanvas" xmlns:cx="http://schemas.microsoft.com/office/drawing/2014/chartex" xmlns:cx1="http://schemas.microsoft.com/office/drawing/2015/9/8/chartex" xmlns:cx2="http://schemas.microsoft.com/office/drawing/2015/10/21/chartex" xmlns:cx3="http://schemas.microsoft.com/office/drawing/2016/5/9/chartex" xmlns:cx4="http://schemas.microsoft.com/office/drawing/2016/5/10/chartex" xmlns:cx5="http://schemas.microsoft.com/office/drawing/2016/5/11/chartex" xmlns:cx6="http://schemas.microsoft.com/office/drawing/2016/5/12/chartex" xmlns:cx7="http://schemas.microsoft.com/office/drawing/2016/5/13/chartex" xmlns:cx8="http://schemas.microsoft.com/office/drawing/2016/5/14/chartex" xmlns:mc="http://schemas.openxmlformats.org/markup-compatibility/2006" xmlns:aink="http://schemas.microsoft.com/office/drawing/2016/ink" xmlns:am3d="http://schemas.microsoft.com/office/drawing/2017/model3d" xmlns:o="urn:schemas-microsoft-com:office:office" xmlns:r="http://schemas.openxmlformats.org/officeDocument/2006/relationships" xmlns:m="http://schemas.openxmlformats.org/officeDocument/2006/math" xmlns:v="urn:schemas-microsoft-com:vml" xmlns:wp14="http://schemas.microsoft.com/office/word/2010/wordprocessingDrawing" xmlns:wp="http://schemas.openxmlformats.org/drawingml/2006/wordprocessingDrawing" xmlns:w10="urn:schemas-microsoft-com:office:word" xmlns:w="http://schemas.openxmlformats.org/wordprocessingml/2006/main" xmlns:w14="http://schemas.microsoft.com/office/word/2010/wordml" xmlns:w15="http://schemas.microsoft.com/office/word/2012/wordml" xmlns:w16cex="http://schemas.microsoft.com/office/word/2018/wordml/cex" xmlns:w16cid="http://schemas.microsoft.com/office/word/2016/wordml/cid" xmlns:w16="http://schemas.microsoft.com/office/word/2018/wordml" xmlns:w16se="http://schemas.microsoft.com/office/word/2015/wordml/symex" xmlns:wpg="http://schemas.microsoft.com/office/word/2010/wordprocessingGroup" xmlns:wpi="http://schemas.microsoft.com/office/word/2010/wordprocessingInk" xmlns:wne="http://schemas.microsoft.com/office/word/2006/wordml" xmlns:wps="http://schemas.microsoft.com/office/word/2010/wordprocessingShape" mc:Ignorable="w14 w15 w16se w16cid w16 w16cex wp14">
   <w:body>
     <w:p>
       <w:pPr>
@@ -213,6 +213,78 @@
       <w:pPr>
         <w:rPr>
           <w:color w:val="5B9BD5" w:themeColor="accent1"/>
+          <w:sz w:val="44"/>
+          <w:szCs w:val="44"/>
+          <w14:shadow w14:blurRad="38100" w14:dist="25400" w14:dir="5400000" w14:sx="100000" w14:sy="100000" w14:kx="0" w14:ky="0" w14:algn="ctr">
+            <w14:srgbClr w14:val="6E747A">
+              <w14:alpha w14:val="57000"/>
+            </w14:srgbClr>
+          </w14:shadow>
+          <w14:textOutline w14:w="0" w14:cap="flat" w14:cmpd="sng" w14:algn="ctr">
+            <w14:noFill/>
+            <w14:prstDash w14:val="solid"/>
+            <w14:round/>
+          </w14:textOutline>
+        </w:rPr>
+      </w:pPr>
+      <w:r>
+        <w:rPr>
+          <w:noProof/>
+          <w:color w:val="5B9BD5" w:themeColor="accent1"/>
+          <w:sz w:val="44"/>
+          <w:szCs w:val="44"/>
+          <w14:shadow w14:blurRad="38100" w14:dist="25400" w14:dir="5400000" w14:sx="100000" w14:sy="100000" w14:kx="0" w14:ky="0" w14:algn="ctr">
+            <w14:srgbClr w14:val="6E747A">
+              <w14:alpha w14:val="57000"/>
+            </w14:srgbClr>
+          </w14:shadow>
+          <w14:textOutline w14:w="0" w14:cap="flat" w14:cmpd="sng" w14:algn="ctr">
+            <w14:noFill/>
+            <w14:prstDash w14:val="solid"/>
+            <w14:round/>
+          </w14:textOutline>
+        </w:rPr>
+        <w:drawing>
+          <wp:inline distT="0" distB="0" distL="0" distR="0" wp14:anchorId="15604BA3" wp14:editId="08097D52">
+            <wp:extent cx="5981700" cy="2848061"/>
+            <wp:effectExtent l="0" t="0" r="0" b="9525"/>
+            <wp:docPr id="5" name="Imagen 5"/>
+            <wp:cNvGraphicFramePr>
+              <a:graphicFrameLocks xmlns:a="http://schemas.openxmlformats.org/drawingml/2006/main" noChangeAspect="1"/>
+            </wp:cNvGraphicFramePr>
+            <a:graphic xmlns:a="http://schemas.openxmlformats.org/drawingml/2006/main">
+              <a:graphicData uri="http://schemas.openxmlformats.org/drawingml/2006/picture">
+                <pic:pic xmlns:pic="http://schemas.openxmlformats.org/drawingml/2006/picture">
+                  <pic:nvPicPr>
+                    <pic:cNvPr id="1" name=""/>
+                    <pic:cNvPicPr/>
+                  </pic:nvPicPr>
+                  <pic:blipFill>
+                    <a:blip r:embed="rId4"/>
+                    <a:stretch>
+                      <a:fillRect/>
+                    </a:stretch>
+                  </pic:blipFill>
+                  <pic:spPr>
+                    <a:xfrm>
+                      <a:off x="0" y="0"/>
+                      <a:ext cx="6006308" cy="2859777"/>
+                    </a:xfrm>
+                    <a:prstGeom prst="rect">
+                      <a:avLst/>
+                    </a:prstGeom>
+                  </pic:spPr>
+                </pic:pic>
+              </a:graphicData>
+            </a:graphic>
+          </wp:inline>
+        </w:drawing>
+      </w:r>
+    </w:p>
+    <w:p>
+      <w:pPr>
+        <w:rPr>
+          <w:color w:val="5B9BD5" w:themeColor="accent1"/>
           <w:sz w:val="32"/>
           <w:szCs w:val="32"/>
           <w14:shadow w14:blurRad="38100" w14:dist="25400" w14:dir="5400000" w14:sx="100000" w14:sy="100000" w14:kx="0" w14:ky="0" w14:algn="ctr">
@@ -227,7 +299,9 @@
           </w14:textOutline>
         </w:rPr>
       </w:pPr>
-      <w:r>
+    </w:p>
+    <w:p>
+      <w:pPr>
         <w:rPr>
           <w:color w:val="5B9BD5" w:themeColor="accent1"/>
           <w:sz w:val="32"/>
@@ -243,12 +317,49 @@
             <w14:round/>
           </w14:textOutline>
         </w:rPr>
+      </w:pPr>
+    </w:p>
+    <w:p>
+      <w:pPr>
+        <w:rPr>
+          <w:color w:val="5B9BD5" w:themeColor="accent1"/>
+          <w:sz w:val="32"/>
+          <w:szCs w:val="32"/>
+          <w14:shadow w14:blurRad="38100" w14:dist="25400" w14:dir="5400000" w14:sx="100000" w14:sy="100000" w14:kx="0" w14:ky="0" w14:algn="ctr">
+            <w14:srgbClr w14:val="6E747A">
+              <w14:alpha w14:val="57000"/>
+            </w14:srgbClr>
+          </w14:shadow>
+          <w14:textOutline w14:w="0" w14:cap="flat" w14:cmpd="sng" w14:algn="ctr">
+            <w14:noFill/>
+            <w14:prstDash w14:val="solid"/>
+            <w14:round/>
+          </w14:textOutline>
+        </w:rPr>
+      </w:pPr>
+      <w:r>
+        <w:rPr>
+          <w:color w:val="5B9BD5" w:themeColor="accent1"/>
+          <w:sz w:val="32"/>
+          <w:szCs w:val="32"/>
+          <w14:shadow w14:blurRad="38100" w14:dist="25400" w14:dir="5400000" w14:sx="100000" w14:sy="100000" w14:kx="0" w14:ky="0" w14:algn="ctr">
+            <w14:srgbClr w14:val="6E747A">
+              <w14:alpha w14:val="57000"/>
+            </w14:srgbClr>
+          </w14:shadow>
+          <w14:textOutline w14:w="0" w14:cap="flat" w14:cmpd="sng" w14:algn="ctr">
+            <w14:noFill/>
+            <w14:prstDash w14:val="solid"/>
+            <w14:round/>
+          </w14:textOutline>
+        </w:rPr>
+        <w:lastRenderedPageBreak/>
         <w:t>Pulsador</w:t>
       </w:r>
     </w:p>
     <w:p>
       <w:r>
-        <w:t xml:space="preserve">cintas Un pulsador es un interruptor o </w:t>
+        <w:t xml:space="preserve">Un pulsador es un interruptor o </w:t>
       </w:r>
       <w:proofErr w:type="spellStart"/>
       <w:r>
@@ -284,7 +395,7 @@
           <w:lang w:eastAsia="es-ES"/>
         </w:rPr>
         <w:drawing>
-          <wp:inline distT="0" distB="0" distL="0" distR="0">
+          <wp:inline distT="0" distB="0" distL="0" distR="0" wp14:anchorId="51E377FE" wp14:editId="1E7F2C15">
             <wp:extent cx="2048933" cy="1135539"/>
             <wp:effectExtent l="0" t="0" r="8890" b="7620"/>
             <wp:docPr id="1" name="Imagen 1"/>
@@ -299,7 +410,7 @@
                     <pic:cNvPicPr/>
                   </pic:nvPicPr>
                   <pic:blipFill>
-                    <a:blip r:embed="rId4" cstate="print">
+                    <a:blip r:embed="rId5" cstate="print">
                       <a:extLst>
                         <a:ext uri="{28A0092B-C50C-407E-A947-70E740481C1C}">
                           <a14:useLocalDpi xmlns:a14="http://schemas.microsoft.com/office/drawing/2010/main" val="0"/>
@@ -337,7 +448,7 @@
           <w:lang w:eastAsia="es-ES"/>
         </w:rPr>
         <w:drawing>
-          <wp:inline distT="0" distB="0" distL="0" distR="0">
+          <wp:inline distT="0" distB="0" distL="0" distR="0" wp14:anchorId="0FCAEF2F" wp14:editId="77469179">
             <wp:extent cx="2540000" cy="1053982"/>
             <wp:effectExtent l="0" t="0" r="0" b="0"/>
             <wp:docPr id="2" name="Imagen 2"/>
@@ -352,7 +463,7 @@
                     <pic:cNvPicPr/>
                   </pic:nvPicPr>
                   <pic:blipFill>
-                    <a:blip r:embed="rId5">
+                    <a:blip r:embed="rId6">
                       <a:extLst>
                         <a:ext uri="{28A0092B-C50C-407E-A947-70E740481C1C}">
                           <a14:useLocalDpi xmlns:a14="http://schemas.microsoft.com/office/drawing/2010/main" val="0"/>
@@ -386,9 +497,8 @@
           <w:noProof/>
           <w:lang w:eastAsia="es-ES"/>
         </w:rPr>
-        <w:lastRenderedPageBreak/>
         <w:drawing>
-          <wp:inline distT="0" distB="0" distL="0" distR="0">
+          <wp:inline distT="0" distB="0" distL="0" distR="0" wp14:anchorId="6947C006" wp14:editId="009E83C5">
             <wp:extent cx="4944534" cy="1581753"/>
             <wp:effectExtent l="0" t="0" r="0" b="0"/>
             <wp:docPr id="3" name="Imagen 3"/>
@@ -403,7 +513,7 @@
                     <pic:cNvPicPr/>
                   </pic:nvPicPr>
                   <pic:blipFill>
-                    <a:blip r:embed="rId6">
+                    <a:blip r:embed="rId7">
                       <a:extLst>
                         <a:ext uri="{28A0092B-C50C-407E-A947-70E740481C1C}">
                           <a14:useLocalDpi xmlns:a14="http://schemas.microsoft.com/office/drawing/2010/main" val="0"/>
@@ -438,9 +548,9 @@
           <w:lang w:eastAsia="es-ES"/>
         </w:rPr>
         <w:drawing>
-          <wp:inline distT="0" distB="0" distL="0" distR="0">
-            <wp:extent cx="5400040" cy="3262630"/>
-            <wp:effectExtent l="0" t="0" r="0" b="0"/>
+          <wp:inline distT="0" distB="0" distL="0" distR="0" wp14:anchorId="5C31CB05" wp14:editId="09D3DCEF">
+            <wp:extent cx="5036024" cy="3042697"/>
+            <wp:effectExtent l="0" t="0" r="0" b="5715"/>
             <wp:docPr id="4" name="Imagen 4"/>
             <wp:cNvGraphicFramePr>
               <a:graphicFrameLocks xmlns:a="http://schemas.openxmlformats.org/drawingml/2006/main" noChangeAspect="1"/>
@@ -453,7 +563,7 @@
                     <pic:cNvPicPr/>
                   </pic:nvPicPr>
                   <pic:blipFill>
-                    <a:blip r:embed="rId7">
+                    <a:blip r:embed="rId8">
                       <a:extLst>
                         <a:ext uri="{28A0092B-C50C-407E-A947-70E740481C1C}">
                           <a14:useLocalDpi xmlns:a14="http://schemas.microsoft.com/office/drawing/2010/main" val="0"/>
@@ -467,7 +577,7 @@
                   <pic:spPr>
                     <a:xfrm>
                       <a:off x="0" y="0"/>
-                      <a:ext cx="5400040" cy="3262630"/>
+                      <a:ext cx="5049686" cy="3050951"/>
                     </a:xfrm>
                     <a:prstGeom prst="rect">
                       <a:avLst/>
@@ -480,9 +590,413 @@
         </w:drawing>
       </w:r>
     </w:p>
-    <w:p/>
-    <w:p>
+    <w:p>
+      <w:pPr>
+        <w:rPr>
+          <w:color w:val="5B9BD5" w:themeColor="accent1"/>
+          <w:sz w:val="32"/>
+          <w:szCs w:val="32"/>
+          <w14:shadow w14:blurRad="38100" w14:dist="25400" w14:dir="5400000" w14:sx="100000" w14:sy="100000" w14:kx="0" w14:ky="0" w14:algn="ctr">
+            <w14:srgbClr w14:val="6E747A">
+              <w14:alpha w14:val="57000"/>
+            </w14:srgbClr>
+          </w14:shadow>
+          <w14:textOutline w14:w="0" w14:cap="flat" w14:cmpd="sng" w14:algn="ctr">
+            <w14:noFill/>
+            <w14:prstDash w14:val="solid"/>
+            <w14:round/>
+          </w14:textOutline>
+        </w:rPr>
+      </w:pPr>
+      <w:r>
+        <w:rPr>
+          <w:color w:val="5B9BD5" w:themeColor="accent1"/>
+          <w:sz w:val="32"/>
+          <w:szCs w:val="32"/>
+          <w14:shadow w14:blurRad="38100" w14:dist="25400" w14:dir="5400000" w14:sx="100000" w14:sy="100000" w14:kx="0" w14:ky="0" w14:algn="ctr">
+            <w14:srgbClr w14:val="6E747A">
+              <w14:alpha w14:val="57000"/>
+            </w14:srgbClr>
+          </w14:shadow>
+          <w14:textOutline w14:w="0" w14:cap="flat" w14:cmpd="sng" w14:algn="ctr">
+            <w14:noFill/>
+            <w14:prstDash w14:val="solid"/>
+            <w14:round/>
+          </w14:textOutline>
+        </w:rPr>
+        <w:lastRenderedPageBreak/>
+        <w:t>Cinta LED</w:t>
+      </w:r>
+    </w:p>
+    <w:p>
+      <w:pPr>
+        <w:pStyle w:val="NormalWeb"/>
+        <w:shd w:val="clear" w:color="auto" w:fill="FFFFFF"/>
+        <w:jc w:val="both"/>
+        <w:rPr>
+          <w:rFonts w:asciiTheme="minorHAnsi" w:eastAsiaTheme="minorHAnsi" w:hAnsiTheme="minorHAnsi" w:cstheme="minorBidi"/>
+          <w:sz w:val="22"/>
+          <w:szCs w:val="22"/>
+          <w:lang w:eastAsia="en-US"/>
+        </w:rPr>
+      </w:pPr>
+      <w:r>
+        <w:rPr>
+          <w:rFonts w:asciiTheme="minorHAnsi" w:eastAsiaTheme="minorHAnsi" w:hAnsiTheme="minorHAnsi" w:cstheme="minorBidi"/>
+          <w:sz w:val="22"/>
+          <w:szCs w:val="22"/>
+          <w:lang w:eastAsia="en-US"/>
+        </w:rPr>
+        <w:t xml:space="preserve">Todos los LED están conectados en cadena a un puerto del </w:t>
+      </w:r>
+      <w:proofErr w:type="spellStart"/>
+      <w:r>
+        <w:rPr>
+          <w:rFonts w:asciiTheme="minorHAnsi" w:eastAsiaTheme="minorHAnsi" w:hAnsiTheme="minorHAnsi" w:cstheme="minorBidi"/>
+          <w:sz w:val="22"/>
+          <w:szCs w:val="22"/>
+          <w:lang w:eastAsia="en-US"/>
+        </w:rPr>
+        <w:t>arduino</w:t>
+      </w:r>
+      <w:proofErr w:type="spellEnd"/>
+      <w:r>
+        <w:rPr>
+          <w:rFonts w:asciiTheme="minorHAnsi" w:eastAsiaTheme="minorHAnsi" w:hAnsiTheme="minorHAnsi" w:cstheme="minorBidi"/>
+          <w:sz w:val="22"/>
+          <w:szCs w:val="22"/>
+          <w:lang w:eastAsia="en-US"/>
+        </w:rPr>
+        <w:t xml:space="preserve"> u otro sistema que usemos. Cada led tiene una memoria de 3 bytes donde almacena su estado de los 3 led que está compuesto, este dato lo envía el </w:t>
+      </w:r>
+      <w:proofErr w:type="spellStart"/>
+      <w:r>
+        <w:rPr>
+          <w:rFonts w:asciiTheme="minorHAnsi" w:eastAsiaTheme="minorHAnsi" w:hAnsiTheme="minorHAnsi" w:cstheme="minorBidi"/>
+          <w:sz w:val="22"/>
+          <w:szCs w:val="22"/>
+          <w:lang w:eastAsia="en-US"/>
+        </w:rPr>
+        <w:t>arduino</w:t>
+      </w:r>
+      <w:proofErr w:type="spellEnd"/>
+      <w:r>
+        <w:rPr>
+          <w:rFonts w:asciiTheme="minorHAnsi" w:eastAsiaTheme="minorHAnsi" w:hAnsiTheme="minorHAnsi" w:cstheme="minorBidi"/>
+          <w:sz w:val="22"/>
+          <w:szCs w:val="22"/>
+          <w:lang w:eastAsia="en-US"/>
+        </w:rPr>
+        <w:t xml:space="preserve"> al primer led, este lo almacena, y una vez terminada su comunicación pasa a ser transmisor del siguiente dato al led siguiente.</w:t>
+      </w:r>
+    </w:p>
+    <w:p>
+      <w:pPr>
+        <w:pStyle w:val="NormalWeb"/>
+        <w:shd w:val="clear" w:color="auto" w:fill="FFFFFF"/>
+        <w:jc w:val="both"/>
+        <w:rPr>
+          <w:rFonts w:asciiTheme="minorHAnsi" w:eastAsiaTheme="minorHAnsi" w:hAnsiTheme="minorHAnsi" w:cstheme="minorBidi"/>
+          <w:sz w:val="22"/>
+          <w:szCs w:val="22"/>
+          <w:lang w:eastAsia="en-US"/>
+        </w:rPr>
+      </w:pPr>
+      <w:r>
+        <w:rPr>
+          <w:rFonts w:asciiTheme="minorHAnsi" w:eastAsiaTheme="minorHAnsi" w:hAnsiTheme="minorHAnsi" w:cstheme="minorBidi"/>
+          <w:sz w:val="22"/>
+          <w:szCs w:val="22"/>
+          <w:lang w:eastAsia="en-US"/>
+        </w:rPr>
+        <w:t>Digamos que los datos de todos los leds se envían en serie uno detrás del otro y cada led almacena el que lleva su dirección y deja pasar el siguiente para el led correspondiente. Como esta transmisión se realiza a velocidades altas (unos 400Hz), no es perceptible por el ojo humano produciendo el efecto de simultaneidad de encendido de todos los LED.</w:t>
+      </w:r>
+    </w:p>
+    <w:p>
+      <w:pPr>
+        <w:pStyle w:val="NormalWeb"/>
+        <w:shd w:val="clear" w:color="auto" w:fill="FFFFFF"/>
+        <w:jc w:val="both"/>
+        <w:rPr>
+          <w:rFonts w:asciiTheme="minorHAnsi" w:eastAsiaTheme="minorHAnsi" w:hAnsiTheme="minorHAnsi" w:cstheme="minorBidi"/>
+          <w:sz w:val="22"/>
+          <w:szCs w:val="22"/>
+          <w:lang w:eastAsia="en-US"/>
+        </w:rPr>
+      </w:pPr>
+      <w:r>
+        <w:rPr>
+          <w:rFonts w:asciiTheme="minorHAnsi" w:eastAsiaTheme="minorHAnsi" w:hAnsiTheme="minorHAnsi" w:cstheme="minorBidi"/>
+          <w:sz w:val="22"/>
+          <w:szCs w:val="22"/>
+          <w:lang w:eastAsia="en-US"/>
+        </w:rPr>
+        <w:t xml:space="preserve">Por supuesto la cantidad de leds no puede ser ilimitada, pero de esta manera se pueden controlar más de 1000 led a una frecuencia de refresco de 30 Hz que es suficiente para no ser </w:t>
+      </w:r>
+      <w:proofErr w:type="spellStart"/>
+      <w:r>
+        <w:rPr>
+          <w:rFonts w:asciiTheme="minorHAnsi" w:eastAsiaTheme="minorHAnsi" w:hAnsiTheme="minorHAnsi" w:cstheme="minorBidi"/>
+          <w:sz w:val="22"/>
+          <w:szCs w:val="22"/>
+          <w:lang w:eastAsia="en-US"/>
+        </w:rPr>
+        <w:t>preceptible</w:t>
+      </w:r>
+      <w:proofErr w:type="spellEnd"/>
+      <w:r>
+        <w:rPr>
+          <w:rFonts w:asciiTheme="minorHAnsi" w:eastAsiaTheme="minorHAnsi" w:hAnsiTheme="minorHAnsi" w:cstheme="minorBidi"/>
+          <w:sz w:val="22"/>
+          <w:szCs w:val="22"/>
+          <w:lang w:eastAsia="en-US"/>
+        </w:rPr>
+        <w:t xml:space="preserve"> por la retina del ojo humano.</w:t>
+      </w:r>
+    </w:p>
+    <w:p>
+      <w:pPr>
+        <w:pStyle w:val="NormalWeb"/>
+        <w:shd w:val="clear" w:color="auto" w:fill="FFFFFF"/>
+        <w:jc w:val="both"/>
+        <w:rPr>
+          <w:rFonts w:asciiTheme="minorHAnsi" w:eastAsiaTheme="minorHAnsi" w:hAnsiTheme="minorHAnsi" w:cstheme="minorBidi"/>
+          <w:sz w:val="22"/>
+          <w:szCs w:val="22"/>
+          <w:lang w:eastAsia="en-US"/>
+        </w:rPr>
+      </w:pPr>
+      <w:r>
+        <w:rPr>
+          <w:rFonts w:asciiTheme="minorHAnsi" w:eastAsiaTheme="minorHAnsi" w:hAnsiTheme="minorHAnsi" w:cstheme="minorBidi"/>
+          <w:b/>
+          <w:bCs/>
+          <w:sz w:val="22"/>
+          <w:szCs w:val="22"/>
+          <w:lang w:eastAsia="en-US"/>
+        </w:rPr>
+        <w:t>La conexión con Arduino</w:t>
+      </w:r>
+      <w:r>
+        <w:rPr>
+          <w:rFonts w:asciiTheme="minorHAnsi" w:eastAsiaTheme="minorHAnsi" w:hAnsiTheme="minorHAnsi" w:cstheme="minorBidi"/>
+          <w:sz w:val="22"/>
+          <w:szCs w:val="22"/>
+          <w:lang w:eastAsia="en-US"/>
+        </w:rPr>
+        <w:t xml:space="preserve">: </w:t>
+      </w:r>
+      <w:r>
+        <w:rPr>
+          <w:rFonts w:asciiTheme="minorHAnsi" w:eastAsiaTheme="minorHAnsi" w:hAnsiTheme="minorHAnsi" w:cstheme="minorBidi"/>
+          <w:sz w:val="22"/>
+          <w:szCs w:val="22"/>
+          <w:lang w:eastAsia="en-US"/>
+        </w:rPr>
+        <w:t xml:space="preserve">La conexión de las tiras de led y </w:t>
+      </w:r>
+      <w:proofErr w:type="spellStart"/>
+      <w:r>
+        <w:rPr>
+          <w:rFonts w:asciiTheme="minorHAnsi" w:eastAsiaTheme="minorHAnsi" w:hAnsiTheme="minorHAnsi" w:cstheme="minorBidi"/>
+          <w:sz w:val="22"/>
+          <w:szCs w:val="22"/>
+          <w:lang w:eastAsia="en-US"/>
+        </w:rPr>
+        <w:t>arduino</w:t>
+      </w:r>
+      <w:proofErr w:type="spellEnd"/>
+      <w:r>
+        <w:rPr>
+          <w:rFonts w:asciiTheme="minorHAnsi" w:eastAsiaTheme="minorHAnsi" w:hAnsiTheme="minorHAnsi" w:cstheme="minorBidi"/>
+          <w:sz w:val="22"/>
+          <w:szCs w:val="22"/>
+          <w:lang w:eastAsia="en-US"/>
+        </w:rPr>
+        <w:t xml:space="preserve"> son muy sencillas ya que nos basta con la alimentación y un simple puerto de salida para enviar los datos a todos los </w:t>
+      </w:r>
+      <w:r>
+        <w:rPr>
+          <w:rFonts w:asciiTheme="minorHAnsi" w:eastAsiaTheme="minorHAnsi" w:hAnsiTheme="minorHAnsi" w:cstheme="minorBidi"/>
+          <w:sz w:val="22"/>
+          <w:szCs w:val="22"/>
+          <w:lang w:eastAsia="en-US"/>
+        </w:rPr>
+        <w:t>LED</w:t>
+      </w:r>
+      <w:r>
+        <w:rPr>
+          <w:rFonts w:asciiTheme="minorHAnsi" w:eastAsiaTheme="minorHAnsi" w:hAnsiTheme="minorHAnsi" w:cstheme="minorBidi"/>
+          <w:sz w:val="22"/>
+          <w:szCs w:val="22"/>
+          <w:lang w:eastAsia="en-US"/>
+        </w:rPr>
+        <w:t xml:space="preserve"> interconectados entre sí.</w:t>
+      </w:r>
+    </w:p>
+    <w:p>
+      <w:pPr>
+        <w:pStyle w:val="NormalWeb"/>
+        <w:shd w:val="clear" w:color="auto" w:fill="FFFFFF"/>
+        <w:jc w:val="both"/>
+        <w:rPr>
+          <w:rFonts w:asciiTheme="minorHAnsi" w:eastAsiaTheme="minorHAnsi" w:hAnsiTheme="minorHAnsi" w:cstheme="minorBidi"/>
+          <w:sz w:val="22"/>
+          <w:szCs w:val="22"/>
+          <w:lang w:eastAsia="en-US"/>
+        </w:rPr>
+      </w:pPr>
+      <w:r>
+        <w:rPr>
+          <w:rFonts w:asciiTheme="minorHAnsi" w:eastAsiaTheme="minorHAnsi" w:hAnsiTheme="minorHAnsi" w:cstheme="minorBidi"/>
+          <w:sz w:val="22"/>
+          <w:szCs w:val="22"/>
+          <w:lang w:eastAsia="en-US"/>
+        </w:rPr>
+        <w:t>Podremos observar en la tira de led 3 pines marcados con 5V y GND correspondientes a la alimentación y uno de datos marcado como Din.</w:t>
+      </w:r>
+    </w:p>
+    <w:p>
+      <w:pPr>
+        <w:pStyle w:val="NormalWeb"/>
+        <w:shd w:val="clear" w:color="auto" w:fill="FFFFFF"/>
+        <w:jc w:val="center"/>
+        <w:rPr>
+          <w:rFonts w:asciiTheme="minorHAnsi" w:eastAsiaTheme="minorHAnsi" w:hAnsiTheme="minorHAnsi" w:cstheme="minorBidi"/>
+          <w:sz w:val="22"/>
+          <w:szCs w:val="22"/>
+          <w:lang w:eastAsia="en-US"/>
+        </w:rPr>
+      </w:pPr>
+      <w:r>
+        <w:rPr>
+          <w:noProof/>
+        </w:rPr>
+        <w:drawing>
+          <wp:inline distT="0" distB="0" distL="0" distR="0" wp14:anchorId="7407113B" wp14:editId="50D2483D">
+            <wp:extent cx="4242390" cy="2006455"/>
+            <wp:effectExtent l="0" t="0" r="6350" b="0"/>
+            <wp:docPr id="6" name="Imagen 6" descr="ws2812b y arduino"/>
+            <wp:cNvGraphicFramePr>
+              <a:graphicFrameLocks xmlns:a="http://schemas.openxmlformats.org/drawingml/2006/main" noChangeAspect="1"/>
+            </wp:cNvGraphicFramePr>
+            <a:graphic xmlns:a="http://schemas.openxmlformats.org/drawingml/2006/main">
+              <a:graphicData uri="http://schemas.openxmlformats.org/drawingml/2006/picture">
+                <pic:pic xmlns:pic="http://schemas.openxmlformats.org/drawingml/2006/picture">
+                  <pic:nvPicPr>
+                    <pic:cNvPr id="0" name="Picture 1" descr="ws2812b y arduino"/>
+                    <pic:cNvPicPr>
+                      <a:picLocks noChangeAspect="1" noChangeArrowheads="1"/>
+                    </pic:cNvPicPr>
+                  </pic:nvPicPr>
+                  <pic:blipFill>
+                    <a:blip r:embed="rId9">
+                      <a:extLst>
+                        <a:ext uri="{28A0092B-C50C-407E-A947-70E740481C1C}">
+                          <a14:useLocalDpi xmlns:a14="http://schemas.microsoft.com/office/drawing/2010/main" val="0"/>
+                        </a:ext>
+                      </a:extLst>
+                    </a:blip>
+                    <a:srcRect/>
+                    <a:stretch>
+                      <a:fillRect/>
+                    </a:stretch>
+                  </pic:blipFill>
+                  <pic:spPr bwMode="auto">
+                    <a:xfrm>
+                      <a:off x="0" y="0"/>
+                      <a:ext cx="4298640" cy="2033058"/>
+                    </a:xfrm>
+                    <a:prstGeom prst="rect">
+                      <a:avLst/>
+                    </a:prstGeom>
+                    <a:noFill/>
+                    <a:ln>
+                      <a:noFill/>
+                    </a:ln>
+                  </pic:spPr>
+                </pic:pic>
+              </a:graphicData>
+            </a:graphic>
+          </wp:inline>
+        </w:drawing>
+      </w:r>
+    </w:p>
+    <w:p>
+      <w:pPr>
+        <w:jc w:val="center"/>
+        <w:rPr>
+          <w:color w:val="5B9BD5" w:themeColor="accent1"/>
+          <w:sz w:val="32"/>
+          <w:szCs w:val="32"/>
+          <w:lang w:val="en-GB"/>
+          <w14:shadow w14:blurRad="38100" w14:dist="25400" w14:dir="5400000" w14:sx="100000" w14:sy="100000" w14:kx="0" w14:ky="0" w14:algn="ctr">
+            <w14:srgbClr w14:val="6E747A">
+              <w14:alpha w14:val="57000"/>
+            </w14:srgbClr>
+          </w14:shadow>
+          <w14:textOutline w14:w="0" w14:cap="flat" w14:cmpd="sng" w14:algn="ctr">
+            <w14:noFill/>
+            <w14:prstDash w14:val="solid"/>
+            <w14:round/>
+          </w14:textOutline>
+        </w:rPr>
+      </w:pPr>
       <w:bookmarkStart w:id="0" w:name="_GoBack"/>
+      <w:r>
+        <w:rPr>
+          <w:noProof/>
+          <w:color w:val="5B9BD5" w:themeColor="accent1"/>
+          <w:sz w:val="32"/>
+          <w:szCs w:val="32"/>
+          <w:lang w:val="en-GB"/>
+          <w14:shadow w14:blurRad="38100" w14:dist="25400" w14:dir="5400000" w14:sx="100000" w14:sy="100000" w14:kx="0" w14:ky="0" w14:algn="ctr">
+            <w14:srgbClr w14:val="6E747A">
+              <w14:alpha w14:val="57000"/>
+            </w14:srgbClr>
+          </w14:shadow>
+          <w14:textOutline w14:w="0" w14:cap="flat" w14:cmpd="sng" w14:algn="ctr">
+            <w14:noFill/>
+            <w14:prstDash w14:val="solid"/>
+            <w14:round/>
+          </w14:textOutline>
+        </w:rPr>
+        <w:drawing>
+          <wp:inline distT="0" distB="0" distL="0" distR="0" wp14:anchorId="500A9F07" wp14:editId="26017918">
+            <wp:extent cx="4965405" cy="2546930"/>
+            <wp:effectExtent l="0" t="0" r="6985" b="6350"/>
+            <wp:docPr id="7" name="Imagen 7"/>
+            <wp:cNvGraphicFramePr>
+              <a:graphicFrameLocks xmlns:a="http://schemas.openxmlformats.org/drawingml/2006/main" noChangeAspect="1"/>
+            </wp:cNvGraphicFramePr>
+            <a:graphic xmlns:a="http://schemas.openxmlformats.org/drawingml/2006/main">
+              <a:graphicData uri="http://schemas.openxmlformats.org/drawingml/2006/picture">
+                <pic:pic xmlns:pic="http://schemas.openxmlformats.org/drawingml/2006/picture">
+                  <pic:nvPicPr>
+                    <pic:cNvPr id="1" name=""/>
+                    <pic:cNvPicPr/>
+                  </pic:nvPicPr>
+                  <pic:blipFill>
+                    <a:blip r:embed="rId10"/>
+                    <a:stretch>
+                      <a:fillRect/>
+                    </a:stretch>
+                  </pic:blipFill>
+                  <pic:spPr>
+                    <a:xfrm>
+                      <a:off x="0" y="0"/>
+                      <a:ext cx="4965405" cy="2546930"/>
+                    </a:xfrm>
+                    <a:prstGeom prst="rect">
+                      <a:avLst/>
+                    </a:prstGeom>
+                  </pic:spPr>
+                </pic:pic>
+              </a:graphicData>
+            </a:graphic>
+          </wp:inline>
+        </w:drawing>
+      </w:r>
       <w:bookmarkEnd w:id="0"/>
     </w:p>
     <w:sectPr>
@@ -496,7 +1010,7 @@
 </file>
 
 <file path=word/styles.xml><?xml version="1.0" encoding="utf-8"?>
-<w:styles xmlns:mc="http://schemas.openxmlformats.org/markup-compatibility/2006" xmlns:r="http://schemas.openxmlformats.org/officeDocument/2006/relationships" xmlns:w="http://schemas.openxmlformats.org/wordprocessingml/2006/main" xmlns:w14="http://schemas.microsoft.com/office/word/2010/wordml" xmlns:w15="http://schemas.microsoft.com/office/word/2012/wordml" xmlns:w16se="http://schemas.microsoft.com/office/word/2015/wordml/symex" mc:Ignorable="w14 w15 w16se">
+<w:styles xmlns:mc="http://schemas.openxmlformats.org/markup-compatibility/2006" xmlns:r="http://schemas.openxmlformats.org/officeDocument/2006/relationships" xmlns:w="http://schemas.openxmlformats.org/wordprocessingml/2006/main" xmlns:w14="http://schemas.microsoft.com/office/word/2010/wordml" xmlns:w15="http://schemas.microsoft.com/office/word/2012/wordml" xmlns:w16cex="http://schemas.microsoft.com/office/word/2018/wordml/cex" xmlns:w16cid="http://schemas.microsoft.com/office/word/2016/wordml/cid" xmlns:w16="http://schemas.microsoft.com/office/word/2018/wordml" xmlns:w16se="http://schemas.microsoft.com/office/word/2015/wordml/symex" mc:Ignorable="w14 w15 w16se w16cid w16 w16cex">
   <w:docDefaults>
     <w:rPrDefault>
       <w:rPr>
@@ -512,7 +1026,7 @@
       </w:pPr>
     </w:pPrDefault>
   </w:docDefaults>
-  <w:latentStyles w:defLockedState="0" w:defUIPriority="99" w:defSemiHidden="0" w:defUnhideWhenUsed="0" w:defQFormat="0" w:count="371">
+  <w:latentStyles w:defLockedState="0" w:defUIPriority="99" w:defSemiHidden="0" w:defUnhideWhenUsed="0" w:defQFormat="0" w:count="376">
     <w:lsdException w:name="Normal" w:uiPriority="0" w:qFormat="1"/>
     <w:lsdException w:name="heading 1" w:uiPriority="9" w:qFormat="1"/>
     <w:lsdException w:name="heading 2" w:semiHidden="1" w:uiPriority="9" w:unhideWhenUsed="1" w:qFormat="1"/>
@@ -884,6 +1398,11 @@
     <w:lsdException w:name="List Table 5 Dark Accent 6" w:uiPriority="50"/>
     <w:lsdException w:name="List Table 6 Colorful Accent 6" w:uiPriority="51"/>
     <w:lsdException w:name="List Table 7 Colorful Accent 6" w:uiPriority="52"/>
+    <w:lsdException w:name="Mention" w:semiHidden="1" w:unhideWhenUsed="1"/>
+    <w:lsdException w:name="Smart Hyperlink" w:semiHidden="1" w:unhideWhenUsed="1"/>
+    <w:lsdException w:name="Hashtag" w:semiHidden="1" w:unhideWhenUsed="1"/>
+    <w:lsdException w:name="Unresolved Mention" w:semiHidden="1" w:unhideWhenUsed="1"/>
+    <w:lsdException w:name="Smart Link" w:semiHidden="1" w:unhideWhenUsed="1"/>
   </w:latentStyles>
   <w:style w:type="paragraph" w:default="1" w:styleId="Normal">
     <w:name w:val="Normal"/>
@@ -920,6 +1439,23 @@
     <w:name w:val="ya-q-full-text"/>
     <w:basedOn w:val="Fuentedeprrafopredeter"/>
     <w:rsid w:val="00DB0BC4"/>
+  </w:style>
+  <w:style w:type="paragraph" w:styleId="NormalWeb">
+    <w:name w:val="Normal (Web)"/>
+    <w:basedOn w:val="Normal"/>
+    <w:uiPriority w:val="99"/>
+    <w:semiHidden/>
+    <w:unhideWhenUsed/>
+    <w:rsid w:val="00502682"/>
+    <w:pPr>
+      <w:spacing w:before="100" w:beforeAutospacing="1" w:after="100" w:afterAutospacing="1" w:line="240" w:lineRule="auto"/>
+    </w:pPr>
+    <w:rPr>
+      <w:rFonts w:ascii="Times New Roman" w:eastAsia="Times New Roman" w:hAnsi="Times New Roman" w:cs="Times New Roman"/>
+      <w:sz w:val="24"/>
+      <w:szCs w:val="24"/>
+      <w:lang w:eastAsia="es-ES"/>
+    </w:rPr>
   </w:style>
 </w:styles>
 </file>

</xml_diff>